<commit_message>
Requerimientos para la construccion de la BD
</commit_message>
<xml_diff>
--- a/Documento Para la BD/aplicacion colegios.docx
+++ b/Documento Para la BD/aplicacion colegios.docx
@@ -4,6 +4,24 @@
   <w:body>
     <w:p>
       <w:pPr>
+        <w:jc w:val="center"/>
+        <w:rPr>
+          <w:b/>
+          <w:color w:val="FF0000"/>
+        </w:rPr>
+      </w:pPr>
+      <w:r>
+        <w:rPr>
+          <w:b/>
+          <w:color w:val="FF0000"/>
+        </w:rPr>
+        <w:t>APLICACIÓN WEB</w:t>
+      </w:r>
+      <w:bookmarkStart w:id="0" w:name="_GoBack"/>
+      <w:bookmarkEnd w:id="0"/>
+    </w:p>
+    <w:p>
+      <w:pPr>
         <w:rPr>
           <w:b/>
         </w:rPr>
@@ -250,8 +268,6 @@
         </w:rPr>
         <w:t>, podrá: asignar los estudiantes a los grados que corresponden, asignar a cada grado las materias que se cursan, asignar cada grado a una sección, asignar a cada grado un docente.</w:t>
       </w:r>
-      <w:bookmarkStart w:id="0" w:name="_GoBack"/>
-      <w:bookmarkEnd w:id="0"/>
     </w:p>
     <w:p>
       <w:pPr>
@@ -372,17 +388,41 @@
       </w:r>
     </w:p>
     <w:p>
-      <w:r>
+      <w:pPr>
+        <w:rPr>
+          <w:b/>
+        </w:rPr>
+      </w:pPr>
+      <w:r>
+        <w:rPr>
+          <w:b/>
+        </w:rPr>
         <w:t>Los estudiantes, podrán visualizar su perfil y sus calificaciones.</w:t>
       </w:r>
     </w:p>
     <w:p>
-      <w:r>
+      <w:pPr>
+        <w:rPr>
+          <w:b/>
+        </w:rPr>
+      </w:pPr>
+      <w:r>
+        <w:rPr>
+          <w:b/>
+        </w:rPr>
         <w:t>Los padres/responsable de estudiante, podrán visualizar las calificaciones de sus hijos.</w:t>
       </w:r>
     </w:p>
     <w:p>
-      <w:r>
+      <w:pPr>
+        <w:rPr>
+          <w:b/>
+        </w:rPr>
+      </w:pPr>
+      <w:r>
+        <w:rPr>
+          <w:b/>
+        </w:rPr>
         <w:t>Cada usuario podrá cambiar su contraseña.</w:t>
       </w:r>
     </w:p>
@@ -483,30 +523,6 @@
         <w:t>Gerson Josué Cruz Guido</w:t>
       </w:r>
     </w:p>
-    <w:p/>
-    <w:p>
-      <w:r>
-        <w:t>Integrantes:</w:t>
-      </w:r>
-    </w:p>
-    <w:p>
-      <w:pPr>
-        <w:pStyle w:val="Prrafodelista"/>
-        <w:numPr>
-          <w:ilvl w:val="0"/>
-          <w:numId w:val="1"/>
-        </w:numPr>
-      </w:pPr>
-      <w:proofErr w:type="spellStart"/>
-      <w:r>
-        <w:t>Nathan</w:t>
-      </w:r>
-      <w:proofErr w:type="spellEnd"/>
-      <w:r>
-        <w:t xml:space="preserve"> Avilés </w:t>
-      </w:r>
-    </w:p>
-    <w:p/>
     <w:p/>
     <w:p/>
     <w:p/>

</xml_diff>